<commit_message>
EncourageWork Documentation update; forgot to add screen specs. Document complete
</commit_message>
<xml_diff>
--- a/docs/EncourageWork Documentation.docx
+++ b/docs/EncourageWork Documentation.docx
@@ -200,7 +200,7 @@
           <w:r>
             <w:fldChar w:fldCharType="separate"/>
           </w:r>
-          <w:hyperlink w:anchor="_Toc341047903" w:history="1">
+          <w:hyperlink w:anchor="_Toc341049344" w:history="1">
             <w:r>
               <w:rPr>
                 <w:rStyle w:val="Hyperlink"/>
@@ -227,7 +227,7 @@
                 <w:noProof/>
                 <w:webHidden/>
               </w:rPr>
-              <w:instrText xml:space="preserve"> PAGEREF _Toc341047903 \h </w:instrText>
+              <w:instrText xml:space="preserve"> PAGEREF _Toc341049344 \h </w:instrText>
             </w:r>
             <w:r>
               <w:rPr>
@@ -269,7 +269,7 @@
               <w:noProof/>
             </w:rPr>
           </w:pPr>
-          <w:hyperlink w:anchor="_Toc341047904" w:history="1">
+          <w:hyperlink w:anchor="_Toc341049345" w:history="1">
             <w:r>
               <w:rPr>
                 <w:rStyle w:val="Hyperlink"/>
@@ -296,7 +296,7 @@
                 <w:noProof/>
                 <w:webHidden/>
               </w:rPr>
-              <w:instrText xml:space="preserve"> PAGEREF _Toc341047904 \h </w:instrText>
+              <w:instrText xml:space="preserve"> PAGEREF _Toc341049345 \h </w:instrText>
             </w:r>
             <w:r>
               <w:rPr>
@@ -338,7 +338,7 @@
               <w:noProof/>
             </w:rPr>
           </w:pPr>
-          <w:hyperlink w:anchor="_Toc341047905" w:history="1">
+          <w:hyperlink w:anchor="_Toc341049346" w:history="1">
             <w:r>
               <w:rPr>
                 <w:rStyle w:val="Hyperlink"/>
@@ -365,7 +365,7 @@
                 <w:noProof/>
                 <w:webHidden/>
               </w:rPr>
-              <w:instrText xml:space="preserve"> PAGEREF _Toc341047905 \h </w:instrText>
+              <w:instrText xml:space="preserve"> PAGEREF _Toc341049346 \h </w:instrText>
             </w:r>
             <w:r>
               <w:rPr>
@@ -407,7 +407,7 @@
               <w:noProof/>
             </w:rPr>
           </w:pPr>
-          <w:hyperlink w:anchor="_Toc341047906" w:history="1">
+          <w:hyperlink w:anchor="_Toc341049347" w:history="1">
             <w:r>
               <w:rPr>
                 <w:rStyle w:val="Hyperlink"/>
@@ -434,7 +434,7 @@
                 <w:noProof/>
                 <w:webHidden/>
               </w:rPr>
-              <w:instrText xml:space="preserve"> PAGEREF _Toc341047906 \h </w:instrText>
+              <w:instrText xml:space="preserve"> PAGEREF _Toc341049347 \h </w:instrText>
             </w:r>
             <w:r>
               <w:rPr>
@@ -476,7 +476,7 @@
               <w:noProof/>
             </w:rPr>
           </w:pPr>
-          <w:hyperlink w:anchor="_Toc341047907" w:history="1">
+          <w:hyperlink w:anchor="_Toc341049348" w:history="1">
             <w:r>
               <w:rPr>
                 <w:rStyle w:val="Hyperlink"/>
@@ -503,7 +503,7 @@
                 <w:noProof/>
                 <w:webHidden/>
               </w:rPr>
-              <w:instrText xml:space="preserve"> PAGEREF _Toc341047907 \h </w:instrText>
+              <w:instrText xml:space="preserve"> PAGEREF _Toc341049348 \h </w:instrText>
             </w:r>
             <w:r>
               <w:rPr>
@@ -545,7 +545,7 @@
               <w:noProof/>
             </w:rPr>
           </w:pPr>
-          <w:hyperlink w:anchor="_Toc341047908" w:history="1">
+          <w:hyperlink w:anchor="_Toc341049349" w:history="1">
             <w:r>
               <w:rPr>
                 <w:rStyle w:val="Hyperlink"/>
@@ -572,7 +572,7 @@
                 <w:noProof/>
                 <w:webHidden/>
               </w:rPr>
-              <w:instrText xml:space="preserve"> PAGEREF _Toc341047908 \h </w:instrText>
+              <w:instrText xml:space="preserve"> PAGEREF _Toc341049349 \h </w:instrText>
             </w:r>
             <w:r>
               <w:rPr>
@@ -614,7 +614,7 @@
               <w:noProof/>
             </w:rPr>
           </w:pPr>
-          <w:hyperlink w:anchor="_Toc341047909" w:history="1">
+          <w:hyperlink w:anchor="_Toc341049350" w:history="1">
             <w:r>
               <w:rPr>
                 <w:rStyle w:val="Hyperlink"/>
@@ -641,7 +641,7 @@
                 <w:noProof/>
                 <w:webHidden/>
               </w:rPr>
-              <w:instrText xml:space="preserve"> PAGEREF _Toc341047909 \h </w:instrText>
+              <w:instrText xml:space="preserve"> PAGEREF _Toc341049350 \h </w:instrText>
             </w:r>
             <w:r>
               <w:rPr>
@@ -683,7 +683,7 @@
               <w:noProof/>
             </w:rPr>
           </w:pPr>
-          <w:hyperlink w:anchor="_Toc341047910" w:history="1">
+          <w:hyperlink w:anchor="_Toc341049351" w:history="1">
             <w:r>
               <w:rPr>
                 <w:rStyle w:val="Hyperlink"/>
@@ -710,7 +710,7 @@
                 <w:noProof/>
                 <w:webHidden/>
               </w:rPr>
-              <w:instrText xml:space="preserve"> PAGEREF _Toc341047910 \h </w:instrText>
+              <w:instrText xml:space="preserve"> PAGEREF _Toc341049351 \h </w:instrText>
             </w:r>
             <w:r>
               <w:rPr>
@@ -752,7 +752,7 @@
               <w:noProof/>
             </w:rPr>
           </w:pPr>
-          <w:hyperlink w:anchor="_Toc341047911" w:history="1">
+          <w:hyperlink w:anchor="_Toc341049352" w:history="1">
             <w:r>
               <w:rPr>
                 <w:rStyle w:val="Hyperlink"/>
@@ -779,7 +779,7 @@
                 <w:noProof/>
                 <w:webHidden/>
               </w:rPr>
-              <w:instrText xml:space="preserve"> PAGEREF _Toc341047911 \h </w:instrText>
+              <w:instrText xml:space="preserve"> PAGEREF _Toc341049352 \h </w:instrText>
             </w:r>
             <w:r>
               <w:rPr>
@@ -821,7 +821,7 @@
               <w:noProof/>
             </w:rPr>
           </w:pPr>
-          <w:hyperlink w:anchor="_Toc341047912" w:history="1">
+          <w:hyperlink w:anchor="_Toc341049353" w:history="1">
             <w:r>
               <w:rPr>
                 <w:rStyle w:val="Hyperlink"/>
@@ -848,7 +848,7 @@
                 <w:noProof/>
                 <w:webHidden/>
               </w:rPr>
-              <w:instrText xml:space="preserve"> PAGEREF _Toc341047912 \h </w:instrText>
+              <w:instrText xml:space="preserve"> PAGEREF _Toc341049353 \h </w:instrText>
             </w:r>
             <w:r>
               <w:rPr>
@@ -890,7 +890,7 @@
               <w:noProof/>
             </w:rPr>
           </w:pPr>
-          <w:hyperlink w:anchor="_Toc341047913" w:history="1">
+          <w:hyperlink w:anchor="_Toc341049354" w:history="1">
             <w:r>
               <w:rPr>
                 <w:rStyle w:val="Hyperlink"/>
@@ -917,7 +917,7 @@
                 <w:noProof/>
                 <w:webHidden/>
               </w:rPr>
-              <w:instrText xml:space="preserve"> PAGEREF _Toc341047913 \h </w:instrText>
+              <w:instrText xml:space="preserve"> PAGEREF _Toc341049354 \h </w:instrText>
             </w:r>
             <w:r>
               <w:rPr>
@@ -938,6 +938,75 @@
                 <w:webHidden/>
               </w:rPr>
               <w:t>9</w:t>
+            </w:r>
+            <w:r>
+              <w:rPr>
+                <w:noProof/>
+                <w:webHidden/>
+              </w:rPr>
+              <w:fldChar w:fldCharType="end"/>
+            </w:r>
+          </w:hyperlink>
+        </w:p>
+        <w:p>
+          <w:pPr>
+            <w:pStyle w:val="TOC1"/>
+            <w:tabs>
+              <w:tab w:val="right" w:leader="dot" w:pos="9350"/>
+            </w:tabs>
+            <w:rPr>
+              <w:rFonts w:eastAsiaTheme="minorEastAsia"/>
+              <w:noProof/>
+            </w:rPr>
+          </w:pPr>
+          <w:hyperlink w:anchor="_Toc341049355" w:history="1">
+            <w:r>
+              <w:rPr>
+                <w:rStyle w:val="Hyperlink"/>
+                <w:noProof/>
+              </w:rPr>
+              <w:t>Screen Specifications</w:t>
+            </w:r>
+            <w:r>
+              <w:rPr>
+                <w:noProof/>
+                <w:webHidden/>
+              </w:rPr>
+              <w:tab/>
+            </w:r>
+            <w:r>
+              <w:rPr>
+                <w:noProof/>
+                <w:webHidden/>
+              </w:rPr>
+              <w:fldChar w:fldCharType="begin"/>
+            </w:r>
+            <w:r>
+              <w:rPr>
+                <w:noProof/>
+                <w:webHidden/>
+              </w:rPr>
+              <w:instrText xml:space="preserve"> PAGEREF _Toc341049355 \h </w:instrText>
+            </w:r>
+            <w:r>
+              <w:rPr>
+                <w:noProof/>
+                <w:webHidden/>
+              </w:rPr>
+            </w:r>
+            <w:r>
+              <w:rPr>
+                <w:noProof/>
+                <w:webHidden/>
+              </w:rPr>
+              <w:fldChar w:fldCharType="separate"/>
+            </w:r>
+            <w:r>
+              <w:rPr>
+                <w:noProof/>
+                <w:webHidden/>
+              </w:rPr>
+              <w:t>10</w:t>
             </w:r>
             <w:r>
               <w:rPr>
@@ -974,7 +1043,7 @@
       <w:pPr>
         <w:pStyle w:val="Heading1"/>
       </w:pPr>
-      <w:bookmarkStart w:id="0" w:name="_Toc341047903"/>
+      <w:bookmarkStart w:id="0" w:name="_Toc341049344"/>
       <w:r>
         <w:lastRenderedPageBreak/>
         <w:t>Declaration</w:t>
@@ -993,7 +1062,7 @@
       <w:pPr>
         <w:pStyle w:val="Heading1"/>
       </w:pPr>
-      <w:bookmarkStart w:id="1" w:name="_Toc341047904"/>
+      <w:bookmarkStart w:id="1" w:name="_Toc341049345"/>
       <w:r>
         <w:t>Definition</w:t>
       </w:r>
@@ -1034,7 +1103,7 @@
       <w:pPr>
         <w:pStyle w:val="Heading1"/>
       </w:pPr>
-      <w:bookmarkStart w:id="2" w:name="_Toc341047905"/>
+      <w:bookmarkStart w:id="2" w:name="_Toc341049346"/>
       <w:r>
         <w:lastRenderedPageBreak/>
         <w:t>User Story</w:t>
@@ -1068,7 +1137,7 @@
       <w:pPr>
         <w:pStyle w:val="Heading1"/>
       </w:pPr>
-      <w:bookmarkStart w:id="3" w:name="_Toc341047906"/>
+      <w:bookmarkStart w:id="3" w:name="_Toc341049347"/>
       <w:r>
         <w:lastRenderedPageBreak/>
         <w:t>Use Cases</w:t>
@@ -1079,7 +1148,7 @@
       <w:pPr>
         <w:pStyle w:val="Heading2"/>
       </w:pPr>
-      <w:bookmarkStart w:id="4" w:name="_Toc341047907"/>
+      <w:bookmarkStart w:id="4" w:name="_Toc341049348"/>
       <w:r>
         <w:t>Use Case List</w:t>
       </w:r>
@@ -1235,7 +1304,7 @@
       <w:pPr>
         <w:pStyle w:val="Heading2"/>
       </w:pPr>
-      <w:bookmarkStart w:id="5" w:name="_Toc341047908"/>
+      <w:bookmarkStart w:id="5" w:name="_Toc341049349"/>
       <w:r>
         <w:t>Use Case Diagram</w:t>
       </w:r>
@@ -1306,7 +1375,7 @@
       <w:pPr>
         <w:pStyle w:val="Heading2"/>
       </w:pPr>
-      <w:bookmarkStart w:id="6" w:name="_Toc341047909"/>
+      <w:bookmarkStart w:id="6" w:name="_Toc341049350"/>
       <w:r>
         <w:lastRenderedPageBreak/>
         <w:t>Use Case Analysis</w:t>
@@ -1318,7 +1387,7 @@
         <w:pStyle w:val="Heading3"/>
         <w:jc w:val="center"/>
       </w:pPr>
-      <w:bookmarkStart w:id="7" w:name="_Toc341047910"/>
+      <w:bookmarkStart w:id="7" w:name="_Toc341049351"/>
       <w:r>
         <w:t>Use Case 1: View Assignment List</w:t>
       </w:r>
@@ -1460,7 +1529,7 @@
         <w:pStyle w:val="Heading3"/>
         <w:jc w:val="center"/>
       </w:pPr>
-      <w:bookmarkStart w:id="8" w:name="_Toc341047911"/>
+      <w:bookmarkStart w:id="8" w:name="_Toc341049352"/>
       <w:r>
         <w:lastRenderedPageBreak/>
         <w:t>Use Case 2: Add Assignment</w:t>
@@ -1927,7 +1996,7 @@
         <w:pStyle w:val="Heading3"/>
         <w:jc w:val="center"/>
       </w:pPr>
-      <w:bookmarkStart w:id="9" w:name="_Toc341047912"/>
+      <w:bookmarkStart w:id="9" w:name="_Toc341049353"/>
       <w:r>
         <w:lastRenderedPageBreak/>
         <w:t>Use Case 3: Shake Device</w:t>
@@ -1977,7 +2046,7 @@
       <w:pPr>
         <w:pStyle w:val="Heading1"/>
       </w:pPr>
-      <w:bookmarkStart w:id="10" w:name="_Toc341047913"/>
+      <w:bookmarkStart w:id="10" w:name="_Toc341049354"/>
       <w:r>
         <w:lastRenderedPageBreak/>
         <w:t>Domain Classes</w:t>
@@ -2203,8 +2272,66 @@
       </w:tr>
     </w:tbl>
     <w:p/>
+    <w:p>
+      <w:r>
+        <w:br w:type="page"/>
+      </w:r>
+    </w:p>
+    <w:p>
+      <w:pPr>
+        <w:pStyle w:val="Heading1"/>
+      </w:pPr>
+      <w:bookmarkStart w:id="11" w:name="_Toc341049355"/>
+      <w:r>
+        <w:lastRenderedPageBreak/>
+        <w:t>Screen Specifications</w:t>
+      </w:r>
+      <w:bookmarkEnd w:id="11"/>
+    </w:p>
+    <w:p>
+      <w:r>
+        <w:rPr>
+          <w:noProof/>
+        </w:rPr>
+        <w:drawing>
+          <wp:inline distT="0" distB="0" distL="0" distR="0">
+            <wp:extent cx="5943600" cy="7924800"/>
+            <wp:effectExtent l="19050" t="0" r="0" b="0"/>
+            <wp:docPr id="1" name="Picture 0" descr="Screen Specs.jpg"/>
+            <wp:cNvGraphicFramePr>
+              <a:graphicFrameLocks xmlns:a="http://schemas.openxmlformats.org/drawingml/2006/main" noChangeAspect="1"/>
+            </wp:cNvGraphicFramePr>
+            <a:graphic xmlns:a="http://schemas.openxmlformats.org/drawingml/2006/main">
+              <a:graphicData uri="http://schemas.openxmlformats.org/drawingml/2006/picture">
+                <pic:pic xmlns:pic="http://schemas.openxmlformats.org/drawingml/2006/picture">
+                  <pic:nvPicPr>
+                    <pic:cNvPr id="0" name="Screen Specs.jpg"/>
+                    <pic:cNvPicPr/>
+                  </pic:nvPicPr>
+                  <pic:blipFill>
+                    <a:blip r:embed="rId10" cstate="print"/>
+                    <a:stretch>
+                      <a:fillRect/>
+                    </a:stretch>
+                  </pic:blipFill>
+                  <pic:spPr>
+                    <a:xfrm>
+                      <a:off x="0" y="0"/>
+                      <a:ext cx="5943600" cy="7924800"/>
+                    </a:xfrm>
+                    <a:prstGeom prst="rect">
+                      <a:avLst/>
+                    </a:prstGeom>
+                  </pic:spPr>
+                </pic:pic>
+              </a:graphicData>
+            </a:graphic>
+          </wp:inline>
+        </w:drawing>
+      </w:r>
+    </w:p>
     <w:sectPr>
-      <w:headerReference w:type="default" r:id="rId10"/>
+      <w:headerReference w:type="default" r:id="rId11"/>
       <w:pgSz w:w="12240" w:h="15840"/>
       <w:pgMar w:top="1440" w:right="1440" w:bottom="1440" w:left="1440" w:header="720" w:footer="720" w:gutter="0"/>
       <w:cols w:space="720"/>

</xml_diff>